<commit_message>
added problem specification pdf
</commit_message>
<xml_diff>
--- a/docs/ProblemSpecification.docx
+++ b/docs/ProblemSpecification.docx
@@ -1,6 +1,6 @@
 
 <file path=word/document.xml><?xml version="1.0" encoding="utf-8"?>
-<w:document xmlns:wpc="http://schemas.microsoft.com/office/word/2010/wordprocessingCanvas" xmlns:cx="http://schemas.microsoft.com/office/drawing/2014/chartex" xmlns:cx1="http://schemas.microsoft.com/office/drawing/2015/9/8/chartex" xmlns:cx2="http://schemas.microsoft.com/office/drawing/2015/10/21/chartex" xmlns:cx3="http://schemas.microsoft.com/office/drawing/2016/5/9/chartex" xmlns:cx4="http://schemas.microsoft.com/office/drawing/2016/5/10/chartex" xmlns:cx5="http://schemas.microsoft.com/office/drawing/2016/5/11/chartex" xmlns:cx6="http://schemas.microsoft.com/office/drawing/2016/5/12/chartex" xmlns:cx7="http://schemas.microsoft.com/office/drawing/2016/5/13/chartex" xmlns:cx8="http://schemas.microsoft.com/office/drawing/2016/5/14/chartex" xmlns:mc="http://schemas.openxmlformats.org/markup-compatibility/2006" xmlns:aink="http://schemas.microsoft.com/office/drawing/2016/ink" xmlns:am3d="http://schemas.microsoft.com/office/drawing/2017/model3d" xmlns:o="urn:schemas-microsoft-com:office:office" xmlns:r="http://schemas.openxmlformats.org/officeDocument/2006/relationships" xmlns:m="http://schemas.openxmlformats.org/officeDocument/2006/math" xmlns:v="urn:schemas-microsoft-com:vml" xmlns:wp14="http://schemas.microsoft.com/office/word/2010/wordprocessingDrawing" xmlns:wp="http://schemas.openxmlformats.org/drawingml/2006/wordprocessingDrawing" xmlns:w10="urn:schemas-microsoft-com:office:word" xmlns:w="http://schemas.openxmlformats.org/wordprocessingml/2006/main" xmlns:w14="http://schemas.microsoft.com/office/word/2010/wordml" xmlns:w15="http://schemas.microsoft.com/office/word/2012/wordml" xmlns:w16cex="http://schemas.microsoft.com/office/word/2018/wordml/cex" xmlns:w16cid="http://schemas.microsoft.com/office/word/2016/wordml/cid" xmlns:w16="http://schemas.microsoft.com/office/word/2018/wordml" xmlns:w16sdtdh="http://schemas.microsoft.com/office/word/2020/wordml/sdtdatahash" xmlns:w16se="http://schemas.microsoft.com/office/word/2015/wordml/symex" xmlns:wpg="http://schemas.microsoft.com/office/word/2010/wordprocessingGroup" xmlns:wpi="http://schemas.microsoft.com/office/word/2010/wordprocessingInk" xmlns:wne="http://schemas.microsoft.com/office/word/2006/wordml" xmlns:wps="http://schemas.microsoft.com/office/word/2010/wordprocessingShape" mc:Ignorable="w14 w15 w16se w16cid w16 w16cex w16sdtdh wp14">
+<w:document xmlns:wpc="http://schemas.microsoft.com/office/word/2010/wordprocessingCanvas" xmlns:cx="http://schemas.microsoft.com/office/drawing/2014/chartex" xmlns:cx1="http://schemas.microsoft.com/office/drawing/2015/9/8/chartex" xmlns:cx2="http://schemas.microsoft.com/office/drawing/2015/10/21/chartex" xmlns:cx3="http://schemas.microsoft.com/office/drawing/2016/5/9/chartex" xmlns:cx4="http://schemas.microsoft.com/office/drawing/2016/5/10/chartex" xmlns:cx5="http://schemas.microsoft.com/office/drawing/2016/5/11/chartex" xmlns:cx6="http://schemas.microsoft.com/office/drawing/2016/5/12/chartex" xmlns:cx7="http://schemas.microsoft.com/office/drawing/2016/5/13/chartex" xmlns:cx8="http://schemas.microsoft.com/office/drawing/2016/5/14/chartex" xmlns:mc="http://schemas.openxmlformats.org/markup-compatibility/2006" xmlns:aink="http://schemas.microsoft.com/office/drawing/2016/ink" xmlns:am3d="http://schemas.microsoft.com/office/drawing/2017/model3d" xmlns:o="urn:schemas-microsoft-com:office:office" xmlns:r="http://schemas.openxmlformats.org/officeDocument/2006/relationships" xmlns:m="http://schemas.openxmlformats.org/officeDocument/2006/math" xmlns:v="urn:schemas-microsoft-com:vml" xmlns:wp14="http://schemas.microsoft.com/office/word/2010/wordprocessingDrawing" xmlns:wp="http://schemas.openxmlformats.org/drawingml/2006/wordprocessingDrawing" xmlns:w10="urn:schemas-microsoft-com:office:word" xmlns:w="http://schemas.openxmlformats.org/wordprocessingml/2006/main" xmlns:w14="http://schemas.microsoft.com/office/word/2010/wordml" xmlns:w15="http://schemas.microsoft.com/office/word/2012/wordml" xmlns:w16cex="http://schemas.microsoft.com/office/word/2018/wordml/cex" xmlns:w16cid="http://schemas.microsoft.com/office/word/2016/wordml/cid" xmlns:w16="http://schemas.microsoft.com/office/word/2018/wordml" xmlns:w16se="http://schemas.microsoft.com/office/word/2015/wordml/symex" xmlns:wpg="http://schemas.microsoft.com/office/word/2010/wordprocessingGroup" xmlns:wpi="http://schemas.microsoft.com/office/word/2010/wordprocessingInk" xmlns:wne="http://schemas.microsoft.com/office/word/2006/wordml" xmlns:wps="http://schemas.microsoft.com/office/word/2010/wordprocessingShape" mc:Ignorable="w14 w15 w16se w16cid w16 w16cex wp14">
   <w:body>
     <w:p>
       <w:pPr>
@@ -108,7 +108,21 @@
           <w:rFonts w:ascii="Arial" w:hAnsi="Arial" w:cs="Arial"/>
           <w:lang w:val="de-DE"/>
         </w:rPr>
-        <w:t xml:space="preserve"> (3465546)</w:t>
+        <w:t xml:space="preserve"> </w:t>
+      </w:r>
+      <w:r>
+        <w:rPr>
+          <w:rFonts w:ascii="Arial" w:hAnsi="Arial" w:cs="Arial"/>
+          <w:lang w:val="de-DE"/>
+        </w:rPr>
+        <w:t xml:space="preserve">- matriculation number: </w:t>
+      </w:r>
+      <w:r>
+        <w:rPr>
+          <w:rFonts w:ascii="Arial" w:hAnsi="Arial" w:cs="Arial"/>
+          <w:lang w:val="de-DE"/>
+        </w:rPr>
+        <w:t>3465546</w:t>
       </w:r>
     </w:p>
     <w:p>
@@ -135,7 +149,21 @@
           <w:rFonts w:ascii="Arial" w:hAnsi="Arial" w:cs="Arial"/>
           <w:lang w:val="de-DE"/>
         </w:rPr>
-        <w:t xml:space="preserve"> (5562028)</w:t>
+        <w:t xml:space="preserve"> - </w:t>
+      </w:r>
+      <w:r>
+        <w:rPr>
+          <w:rFonts w:ascii="Arial" w:hAnsi="Arial" w:cs="Arial"/>
+          <w:lang w:val="de-DE"/>
+        </w:rPr>
+        <w:t xml:space="preserve">matriculation number: </w:t>
+      </w:r>
+      <w:r>
+        <w:rPr>
+          <w:rFonts w:ascii="Arial" w:hAnsi="Arial" w:cs="Arial"/>
+          <w:lang w:val="de-DE"/>
+        </w:rPr>
+        <w:t>5562028</w:t>
       </w:r>
     </w:p>
     <w:p>
@@ -176,7 +204,21 @@
           <w:rFonts w:ascii="Arial" w:hAnsi="Arial" w:cs="Arial"/>
           <w:lang w:val="de-DE"/>
         </w:rPr>
-        <w:t xml:space="preserve"> (4616344)</w:t>
+        <w:t xml:space="preserve"> - </w:t>
+      </w:r>
+      <w:r>
+        <w:rPr>
+          <w:rFonts w:ascii="Arial" w:hAnsi="Arial" w:cs="Arial"/>
+          <w:lang w:val="de-DE"/>
+        </w:rPr>
+        <w:t xml:space="preserve">matriculation number: </w:t>
+      </w:r>
+      <w:r>
+        <w:rPr>
+          <w:rFonts w:ascii="Arial" w:hAnsi="Arial" w:cs="Arial"/>
+          <w:lang w:val="de-DE"/>
+        </w:rPr>
+        <w:t>4616344</w:t>
       </w:r>
     </w:p>
     <w:p>
@@ -226,6 +268,7 @@
         </w:rPr>
       </w:pPr>
       <w:hyperlink r:id="rId10" w:history="1">
+        <w:proofErr w:type="spellStart"/>
         <w:r>
           <w:rPr>
             <w:rStyle w:val="Hyperlink"/>
@@ -234,6 +277,7 @@
           </w:rPr>
           <w:t>FastAPI</w:t>
         </w:r>
+        <w:proofErr w:type="spellEnd"/>
       </w:hyperlink>
     </w:p>
     <w:p>
@@ -249,6 +293,7 @@
         </w:rPr>
       </w:pPr>
       <w:hyperlink r:id="rId11" w:history="1">
+        <w:proofErr w:type="spellStart"/>
         <w:r>
           <w:rPr>
             <w:rStyle w:val="Hyperlink"/>
@@ -257,6 +302,7 @@
           </w:rPr>
           <w:t>SQLAlchemy</w:t>
         </w:r>
+        <w:proofErr w:type="spellEnd"/>
       </w:hyperlink>
     </w:p>
     <w:p>
@@ -428,6 +474,41 @@
           <w:rFonts w:ascii="Arial" w:hAnsi="Arial" w:cs="Arial"/>
           <w:lang w:val="en-US"/>
         </w:rPr>
+        <w:t xml:space="preserve"> (</w:t>
+      </w:r>
+      <w:r>
+        <w:rPr>
+          <w:rFonts w:ascii="Arial" w:hAnsi="Arial" w:cs="Arial"/>
+          <w:lang w:val="en-US"/>
+        </w:rPr>
+        <w:t>may</w:t>
+      </w:r>
+      <w:r>
+        <w:rPr>
+          <w:rFonts w:ascii="Arial" w:hAnsi="Arial" w:cs="Arial"/>
+          <w:lang w:val="en-US"/>
+        </w:rPr>
+        <w:t xml:space="preserve"> </w:t>
+      </w:r>
+      <w:r>
+        <w:rPr>
+          <w:rFonts w:ascii="Arial" w:hAnsi="Arial" w:cs="Arial"/>
+          <w:lang w:val="en-US"/>
+        </w:rPr>
+        <w:t xml:space="preserve">be </w:t>
+      </w:r>
+      <w:r>
+        <w:rPr>
+          <w:rFonts w:ascii="Arial" w:hAnsi="Arial" w:cs="Arial"/>
+          <w:lang w:val="en-US"/>
+        </w:rPr>
+        <w:t>subject to change)</w:t>
+      </w:r>
+      <w:r>
+        <w:rPr>
+          <w:rFonts w:ascii="Arial" w:hAnsi="Arial" w:cs="Arial"/>
+          <w:lang w:val="en-US"/>
+        </w:rPr>
         <w:t xml:space="preserve"> that the database must meet:</w:t>
       </w:r>
     </w:p>
@@ -1230,6 +1311,7 @@
           <w:rFonts w:ascii="Arial" w:hAnsi="Arial" w:cs="Arial"/>
           <w:lang w:val="en-US"/>
         </w:rPr>
+        <w:lastRenderedPageBreak/>
         <w:t>Invoices are assigned a unique number, reference a customer and a</w:t>
       </w:r>
       <w:r>
@@ -1356,14 +1438,6 @@
         </w:rPr>
         <w:t>.</w:t>
       </w:r>
-    </w:p>
-    <w:p>
-      <w:pPr>
-        <w:rPr>
-          <w:rFonts w:ascii="Arial" w:hAnsi="Arial" w:cs="Arial"/>
-          <w:lang w:val="en-US"/>
-        </w:rPr>
-      </w:pPr>
     </w:p>
     <w:p>
       <w:pPr>
@@ -1390,7 +1464,7 @@
 </file>
 
 <file path=word/endnotes.xml><?xml version="1.0" encoding="utf-8"?>
-<w:endnotes xmlns:wpc="http://schemas.microsoft.com/office/word/2010/wordprocessingCanvas" xmlns:cx="http://schemas.microsoft.com/office/drawing/2014/chartex" xmlns:cx1="http://schemas.microsoft.com/office/drawing/2015/9/8/chartex" xmlns:cx2="http://schemas.microsoft.com/office/drawing/2015/10/21/chartex" xmlns:cx3="http://schemas.microsoft.com/office/drawing/2016/5/9/chartex" xmlns:cx4="http://schemas.microsoft.com/office/drawing/2016/5/10/chartex" xmlns:cx5="http://schemas.microsoft.com/office/drawing/2016/5/11/chartex" xmlns:cx6="http://schemas.microsoft.com/office/drawing/2016/5/12/chartex" xmlns:cx7="http://schemas.microsoft.com/office/drawing/2016/5/13/chartex" xmlns:cx8="http://schemas.microsoft.com/office/drawing/2016/5/14/chartex" xmlns:mc="http://schemas.openxmlformats.org/markup-compatibility/2006" xmlns:aink="http://schemas.microsoft.com/office/drawing/2016/ink" xmlns:am3d="http://schemas.microsoft.com/office/drawing/2017/model3d" xmlns:o="urn:schemas-microsoft-com:office:office" xmlns:r="http://schemas.openxmlformats.org/officeDocument/2006/relationships" xmlns:m="http://schemas.openxmlformats.org/officeDocument/2006/math" xmlns:v="urn:schemas-microsoft-com:vml" xmlns:wp14="http://schemas.microsoft.com/office/word/2010/wordprocessingDrawing" xmlns:wp="http://schemas.openxmlformats.org/drawingml/2006/wordprocessingDrawing" xmlns:w10="urn:schemas-microsoft-com:office:word" xmlns:w="http://schemas.openxmlformats.org/wordprocessingml/2006/main" xmlns:w14="http://schemas.microsoft.com/office/word/2010/wordml" xmlns:w15="http://schemas.microsoft.com/office/word/2012/wordml" xmlns:w16cex="http://schemas.microsoft.com/office/word/2018/wordml/cex" xmlns:w16cid="http://schemas.microsoft.com/office/word/2016/wordml/cid" xmlns:w16="http://schemas.microsoft.com/office/word/2018/wordml" xmlns:w16sdtdh="http://schemas.microsoft.com/office/word/2020/wordml/sdtdatahash" xmlns:w16se="http://schemas.microsoft.com/office/word/2015/wordml/symex" xmlns:wpg="http://schemas.microsoft.com/office/word/2010/wordprocessingGroup" xmlns:wpi="http://schemas.microsoft.com/office/word/2010/wordprocessingInk" xmlns:wne="http://schemas.microsoft.com/office/word/2006/wordml" xmlns:wps="http://schemas.microsoft.com/office/word/2010/wordprocessingShape" mc:Ignorable="w14 w15 w16se w16cid w16 w16cex w16sdtdh wp14">
+<w:endnotes xmlns:wpc="http://schemas.microsoft.com/office/word/2010/wordprocessingCanvas" xmlns:cx="http://schemas.microsoft.com/office/drawing/2014/chartex" xmlns:cx1="http://schemas.microsoft.com/office/drawing/2015/9/8/chartex" xmlns:cx2="http://schemas.microsoft.com/office/drawing/2015/10/21/chartex" xmlns:cx3="http://schemas.microsoft.com/office/drawing/2016/5/9/chartex" xmlns:cx4="http://schemas.microsoft.com/office/drawing/2016/5/10/chartex" xmlns:cx5="http://schemas.microsoft.com/office/drawing/2016/5/11/chartex" xmlns:cx6="http://schemas.microsoft.com/office/drawing/2016/5/12/chartex" xmlns:cx7="http://schemas.microsoft.com/office/drawing/2016/5/13/chartex" xmlns:cx8="http://schemas.microsoft.com/office/drawing/2016/5/14/chartex" xmlns:mc="http://schemas.openxmlformats.org/markup-compatibility/2006" xmlns:aink="http://schemas.microsoft.com/office/drawing/2016/ink" xmlns:am3d="http://schemas.microsoft.com/office/drawing/2017/model3d" xmlns:o="urn:schemas-microsoft-com:office:office" xmlns:r="http://schemas.openxmlformats.org/officeDocument/2006/relationships" xmlns:m="http://schemas.openxmlformats.org/officeDocument/2006/math" xmlns:v="urn:schemas-microsoft-com:vml" xmlns:wp14="http://schemas.microsoft.com/office/word/2010/wordprocessingDrawing" xmlns:wp="http://schemas.openxmlformats.org/drawingml/2006/wordprocessingDrawing" xmlns:w10="urn:schemas-microsoft-com:office:word" xmlns:w="http://schemas.openxmlformats.org/wordprocessingml/2006/main" xmlns:w14="http://schemas.microsoft.com/office/word/2010/wordml" xmlns:w15="http://schemas.microsoft.com/office/word/2012/wordml" xmlns:w16cex="http://schemas.microsoft.com/office/word/2018/wordml/cex" xmlns:w16cid="http://schemas.microsoft.com/office/word/2016/wordml/cid" xmlns:w16="http://schemas.microsoft.com/office/word/2018/wordml" xmlns:w16se="http://schemas.microsoft.com/office/word/2015/wordml/symex" xmlns:wpg="http://schemas.microsoft.com/office/word/2010/wordprocessingGroup" xmlns:wpi="http://schemas.microsoft.com/office/word/2010/wordprocessingInk" xmlns:wne="http://schemas.microsoft.com/office/word/2006/wordml" xmlns:wps="http://schemas.microsoft.com/office/word/2010/wordprocessingShape" mc:Ignorable="w14 w15 w16se w16cid w16 w16cex wp14">
   <w:endnote w:type="separator" w:id="-1">
     <w:p>
       <w:pPr>
@@ -1422,7 +1496,7 @@
 </file>
 
 <file path=word/footer1.xml><?xml version="1.0" encoding="utf-8"?>
-<w:ftr xmlns:wpc="http://schemas.microsoft.com/office/word/2010/wordprocessingCanvas" xmlns:cx="http://schemas.microsoft.com/office/drawing/2014/chartex" xmlns:cx1="http://schemas.microsoft.com/office/drawing/2015/9/8/chartex" xmlns:cx2="http://schemas.microsoft.com/office/drawing/2015/10/21/chartex" xmlns:cx3="http://schemas.microsoft.com/office/drawing/2016/5/9/chartex" xmlns:cx4="http://schemas.microsoft.com/office/drawing/2016/5/10/chartex" xmlns:cx5="http://schemas.microsoft.com/office/drawing/2016/5/11/chartex" xmlns:cx6="http://schemas.microsoft.com/office/drawing/2016/5/12/chartex" xmlns:cx7="http://schemas.microsoft.com/office/drawing/2016/5/13/chartex" xmlns:cx8="http://schemas.microsoft.com/office/drawing/2016/5/14/chartex" xmlns:mc="http://schemas.openxmlformats.org/markup-compatibility/2006" xmlns:aink="http://schemas.microsoft.com/office/drawing/2016/ink" xmlns:am3d="http://schemas.microsoft.com/office/drawing/2017/model3d" xmlns:o="urn:schemas-microsoft-com:office:office" xmlns:r="http://schemas.openxmlformats.org/officeDocument/2006/relationships" xmlns:m="http://schemas.openxmlformats.org/officeDocument/2006/math" xmlns:v="urn:schemas-microsoft-com:vml" xmlns:wp14="http://schemas.microsoft.com/office/word/2010/wordprocessingDrawing" xmlns:wp="http://schemas.openxmlformats.org/drawingml/2006/wordprocessingDrawing" xmlns:w10="urn:schemas-microsoft-com:office:word" xmlns:w="http://schemas.openxmlformats.org/wordprocessingml/2006/main" xmlns:w14="http://schemas.microsoft.com/office/word/2010/wordml" xmlns:w15="http://schemas.microsoft.com/office/word/2012/wordml" xmlns:w16cex="http://schemas.microsoft.com/office/word/2018/wordml/cex" xmlns:w16cid="http://schemas.microsoft.com/office/word/2016/wordml/cid" xmlns:w16="http://schemas.microsoft.com/office/word/2018/wordml" xmlns:w16sdtdh="http://schemas.microsoft.com/office/word/2020/wordml/sdtdatahash" xmlns:w16se="http://schemas.microsoft.com/office/word/2015/wordml/symex" xmlns:wpg="http://schemas.microsoft.com/office/word/2010/wordprocessingGroup" xmlns:wpi="http://schemas.microsoft.com/office/word/2010/wordprocessingInk" xmlns:wne="http://schemas.microsoft.com/office/word/2006/wordml" xmlns:wps="http://schemas.microsoft.com/office/word/2010/wordprocessingShape" mc:Ignorable="w14 w15 w16se w16cid w16 w16cex w16sdtdh wp14">
+<w:ftr xmlns:wpc="http://schemas.microsoft.com/office/word/2010/wordprocessingCanvas" xmlns:cx="http://schemas.microsoft.com/office/drawing/2014/chartex" xmlns:cx1="http://schemas.microsoft.com/office/drawing/2015/9/8/chartex" xmlns:cx2="http://schemas.microsoft.com/office/drawing/2015/10/21/chartex" xmlns:cx3="http://schemas.microsoft.com/office/drawing/2016/5/9/chartex" xmlns:cx4="http://schemas.microsoft.com/office/drawing/2016/5/10/chartex" xmlns:cx5="http://schemas.microsoft.com/office/drawing/2016/5/11/chartex" xmlns:cx6="http://schemas.microsoft.com/office/drawing/2016/5/12/chartex" xmlns:cx7="http://schemas.microsoft.com/office/drawing/2016/5/13/chartex" xmlns:cx8="http://schemas.microsoft.com/office/drawing/2016/5/14/chartex" xmlns:mc="http://schemas.openxmlformats.org/markup-compatibility/2006" xmlns:aink="http://schemas.microsoft.com/office/drawing/2016/ink" xmlns:am3d="http://schemas.microsoft.com/office/drawing/2017/model3d" xmlns:o="urn:schemas-microsoft-com:office:office" xmlns:r="http://schemas.openxmlformats.org/officeDocument/2006/relationships" xmlns:m="http://schemas.openxmlformats.org/officeDocument/2006/math" xmlns:v="urn:schemas-microsoft-com:vml" xmlns:wp14="http://schemas.microsoft.com/office/word/2010/wordprocessingDrawing" xmlns:wp="http://schemas.openxmlformats.org/drawingml/2006/wordprocessingDrawing" xmlns:w10="urn:schemas-microsoft-com:office:word" xmlns:w="http://schemas.openxmlformats.org/wordprocessingml/2006/main" xmlns:w14="http://schemas.microsoft.com/office/word/2010/wordml" xmlns:w15="http://schemas.microsoft.com/office/word/2012/wordml" xmlns:w16cex="http://schemas.microsoft.com/office/word/2018/wordml/cex" xmlns:w16cid="http://schemas.microsoft.com/office/word/2016/wordml/cid" xmlns:w16="http://schemas.microsoft.com/office/word/2018/wordml" xmlns:w16se="http://schemas.microsoft.com/office/word/2015/wordml/symex" xmlns:wpg="http://schemas.microsoft.com/office/word/2010/wordprocessingGroup" xmlns:wpi="http://schemas.microsoft.com/office/word/2010/wordprocessingInk" xmlns:wne="http://schemas.microsoft.com/office/word/2006/wordml" xmlns:wps="http://schemas.microsoft.com/office/word/2010/wordprocessingShape" mc:Ignorable="w14 w15 w16se w16cid w16 w16cex wp14">
   <w:p>
     <w:pPr>
       <w:pStyle w:val="Footer"/>
@@ -1432,7 +1506,7 @@
 </file>
 
 <file path=word/footer2.xml><?xml version="1.0" encoding="utf-8"?>
-<w:ftr xmlns:wpc="http://schemas.microsoft.com/office/word/2010/wordprocessingCanvas" xmlns:cx="http://schemas.microsoft.com/office/drawing/2014/chartex" xmlns:cx1="http://schemas.microsoft.com/office/drawing/2015/9/8/chartex" xmlns:cx2="http://schemas.microsoft.com/office/drawing/2015/10/21/chartex" xmlns:cx3="http://schemas.microsoft.com/office/drawing/2016/5/9/chartex" xmlns:cx4="http://schemas.microsoft.com/office/drawing/2016/5/10/chartex" xmlns:cx5="http://schemas.microsoft.com/office/drawing/2016/5/11/chartex" xmlns:cx6="http://schemas.microsoft.com/office/drawing/2016/5/12/chartex" xmlns:cx7="http://schemas.microsoft.com/office/drawing/2016/5/13/chartex" xmlns:cx8="http://schemas.microsoft.com/office/drawing/2016/5/14/chartex" xmlns:mc="http://schemas.openxmlformats.org/markup-compatibility/2006" xmlns:aink="http://schemas.microsoft.com/office/drawing/2016/ink" xmlns:am3d="http://schemas.microsoft.com/office/drawing/2017/model3d" xmlns:o="urn:schemas-microsoft-com:office:office" xmlns:r="http://schemas.openxmlformats.org/officeDocument/2006/relationships" xmlns:m="http://schemas.openxmlformats.org/officeDocument/2006/math" xmlns:v="urn:schemas-microsoft-com:vml" xmlns:wp14="http://schemas.microsoft.com/office/word/2010/wordprocessingDrawing" xmlns:wp="http://schemas.openxmlformats.org/drawingml/2006/wordprocessingDrawing" xmlns:w10="urn:schemas-microsoft-com:office:word" xmlns:w="http://schemas.openxmlformats.org/wordprocessingml/2006/main" xmlns:w14="http://schemas.microsoft.com/office/word/2010/wordml" xmlns:w15="http://schemas.microsoft.com/office/word/2012/wordml" xmlns:w16cex="http://schemas.microsoft.com/office/word/2018/wordml/cex" xmlns:w16cid="http://schemas.microsoft.com/office/word/2016/wordml/cid" xmlns:w16="http://schemas.microsoft.com/office/word/2018/wordml" xmlns:w16sdtdh="http://schemas.microsoft.com/office/word/2020/wordml/sdtdatahash" xmlns:w16se="http://schemas.microsoft.com/office/word/2015/wordml/symex" xmlns:wpg="http://schemas.microsoft.com/office/word/2010/wordprocessingGroup" xmlns:wpi="http://schemas.microsoft.com/office/word/2010/wordprocessingInk" xmlns:wne="http://schemas.microsoft.com/office/word/2006/wordml" xmlns:wps="http://schemas.microsoft.com/office/word/2010/wordprocessingShape" mc:Ignorable="w14 w15 w16se w16cid w16 w16cex w16sdtdh wp14">
+<w:ftr xmlns:wpc="http://schemas.microsoft.com/office/word/2010/wordprocessingCanvas" xmlns:cx="http://schemas.microsoft.com/office/drawing/2014/chartex" xmlns:cx1="http://schemas.microsoft.com/office/drawing/2015/9/8/chartex" xmlns:cx2="http://schemas.microsoft.com/office/drawing/2015/10/21/chartex" xmlns:cx3="http://schemas.microsoft.com/office/drawing/2016/5/9/chartex" xmlns:cx4="http://schemas.microsoft.com/office/drawing/2016/5/10/chartex" xmlns:cx5="http://schemas.microsoft.com/office/drawing/2016/5/11/chartex" xmlns:cx6="http://schemas.microsoft.com/office/drawing/2016/5/12/chartex" xmlns:cx7="http://schemas.microsoft.com/office/drawing/2016/5/13/chartex" xmlns:cx8="http://schemas.microsoft.com/office/drawing/2016/5/14/chartex" xmlns:mc="http://schemas.openxmlformats.org/markup-compatibility/2006" xmlns:aink="http://schemas.microsoft.com/office/drawing/2016/ink" xmlns:am3d="http://schemas.microsoft.com/office/drawing/2017/model3d" xmlns:o="urn:schemas-microsoft-com:office:office" xmlns:r="http://schemas.openxmlformats.org/officeDocument/2006/relationships" xmlns:m="http://schemas.openxmlformats.org/officeDocument/2006/math" xmlns:v="urn:schemas-microsoft-com:vml" xmlns:wp14="http://schemas.microsoft.com/office/word/2010/wordprocessingDrawing" xmlns:wp="http://schemas.openxmlformats.org/drawingml/2006/wordprocessingDrawing" xmlns:w10="urn:schemas-microsoft-com:office:word" xmlns:w="http://schemas.openxmlformats.org/wordprocessingml/2006/main" xmlns:w14="http://schemas.microsoft.com/office/word/2010/wordml" xmlns:w15="http://schemas.microsoft.com/office/word/2012/wordml" xmlns:w16cex="http://schemas.microsoft.com/office/word/2018/wordml/cex" xmlns:w16cid="http://schemas.microsoft.com/office/word/2016/wordml/cid" xmlns:w16="http://schemas.microsoft.com/office/word/2018/wordml" xmlns:w16se="http://schemas.microsoft.com/office/word/2015/wordml/symex" xmlns:wpg="http://schemas.microsoft.com/office/word/2010/wordprocessingGroup" xmlns:wpi="http://schemas.microsoft.com/office/word/2010/wordprocessingInk" xmlns:wne="http://schemas.microsoft.com/office/word/2006/wordml" xmlns:wps="http://schemas.microsoft.com/office/word/2010/wordprocessingShape" mc:Ignorable="w14 w15 w16se w16cid w16 w16cex wp14">
   <w:sdt>
     <w:sdtPr>
       <w:id w:val="-910847377"/>
@@ -1485,7 +1559,7 @@
 </file>
 
 <file path=word/footer3.xml><?xml version="1.0" encoding="utf-8"?>
-<w:ftr xmlns:wpc="http://schemas.microsoft.com/office/word/2010/wordprocessingCanvas" xmlns:cx="http://schemas.microsoft.com/office/drawing/2014/chartex" xmlns:cx1="http://schemas.microsoft.com/office/drawing/2015/9/8/chartex" xmlns:cx2="http://schemas.microsoft.com/office/drawing/2015/10/21/chartex" xmlns:cx3="http://schemas.microsoft.com/office/drawing/2016/5/9/chartex" xmlns:cx4="http://schemas.microsoft.com/office/drawing/2016/5/10/chartex" xmlns:cx5="http://schemas.microsoft.com/office/drawing/2016/5/11/chartex" xmlns:cx6="http://schemas.microsoft.com/office/drawing/2016/5/12/chartex" xmlns:cx7="http://schemas.microsoft.com/office/drawing/2016/5/13/chartex" xmlns:cx8="http://schemas.microsoft.com/office/drawing/2016/5/14/chartex" xmlns:mc="http://schemas.openxmlformats.org/markup-compatibility/2006" xmlns:aink="http://schemas.microsoft.com/office/drawing/2016/ink" xmlns:am3d="http://schemas.microsoft.com/office/drawing/2017/model3d" xmlns:o="urn:schemas-microsoft-com:office:office" xmlns:r="http://schemas.openxmlformats.org/officeDocument/2006/relationships" xmlns:m="http://schemas.openxmlformats.org/officeDocument/2006/math" xmlns:v="urn:schemas-microsoft-com:vml" xmlns:wp14="http://schemas.microsoft.com/office/word/2010/wordprocessingDrawing" xmlns:wp="http://schemas.openxmlformats.org/drawingml/2006/wordprocessingDrawing" xmlns:w10="urn:schemas-microsoft-com:office:word" xmlns:w="http://schemas.openxmlformats.org/wordprocessingml/2006/main" xmlns:w14="http://schemas.microsoft.com/office/word/2010/wordml" xmlns:w15="http://schemas.microsoft.com/office/word/2012/wordml" xmlns:w16cex="http://schemas.microsoft.com/office/word/2018/wordml/cex" xmlns:w16cid="http://schemas.microsoft.com/office/word/2016/wordml/cid" xmlns:w16="http://schemas.microsoft.com/office/word/2018/wordml" xmlns:w16sdtdh="http://schemas.microsoft.com/office/word/2020/wordml/sdtdatahash" xmlns:w16se="http://schemas.microsoft.com/office/word/2015/wordml/symex" xmlns:wpg="http://schemas.microsoft.com/office/word/2010/wordprocessingGroup" xmlns:wpi="http://schemas.microsoft.com/office/word/2010/wordprocessingInk" xmlns:wne="http://schemas.microsoft.com/office/word/2006/wordml" xmlns:wps="http://schemas.microsoft.com/office/word/2010/wordprocessingShape" mc:Ignorable="w14 w15 w16se w16cid w16 w16cex w16sdtdh wp14">
+<w:ftr xmlns:wpc="http://schemas.microsoft.com/office/word/2010/wordprocessingCanvas" xmlns:cx="http://schemas.microsoft.com/office/drawing/2014/chartex" xmlns:cx1="http://schemas.microsoft.com/office/drawing/2015/9/8/chartex" xmlns:cx2="http://schemas.microsoft.com/office/drawing/2015/10/21/chartex" xmlns:cx3="http://schemas.microsoft.com/office/drawing/2016/5/9/chartex" xmlns:cx4="http://schemas.microsoft.com/office/drawing/2016/5/10/chartex" xmlns:cx5="http://schemas.microsoft.com/office/drawing/2016/5/11/chartex" xmlns:cx6="http://schemas.microsoft.com/office/drawing/2016/5/12/chartex" xmlns:cx7="http://schemas.microsoft.com/office/drawing/2016/5/13/chartex" xmlns:cx8="http://schemas.microsoft.com/office/drawing/2016/5/14/chartex" xmlns:mc="http://schemas.openxmlformats.org/markup-compatibility/2006" xmlns:aink="http://schemas.microsoft.com/office/drawing/2016/ink" xmlns:am3d="http://schemas.microsoft.com/office/drawing/2017/model3d" xmlns:o="urn:schemas-microsoft-com:office:office" xmlns:r="http://schemas.openxmlformats.org/officeDocument/2006/relationships" xmlns:m="http://schemas.openxmlformats.org/officeDocument/2006/math" xmlns:v="urn:schemas-microsoft-com:vml" xmlns:wp14="http://schemas.microsoft.com/office/word/2010/wordprocessingDrawing" xmlns:wp="http://schemas.openxmlformats.org/drawingml/2006/wordprocessingDrawing" xmlns:w10="urn:schemas-microsoft-com:office:word" xmlns:w="http://schemas.openxmlformats.org/wordprocessingml/2006/main" xmlns:w14="http://schemas.microsoft.com/office/word/2010/wordml" xmlns:w15="http://schemas.microsoft.com/office/word/2012/wordml" xmlns:w16cex="http://schemas.microsoft.com/office/word/2018/wordml/cex" xmlns:w16cid="http://schemas.microsoft.com/office/word/2016/wordml/cid" xmlns:w16="http://schemas.microsoft.com/office/word/2018/wordml" xmlns:w16se="http://schemas.microsoft.com/office/word/2015/wordml/symex" xmlns:wpg="http://schemas.microsoft.com/office/word/2010/wordprocessingGroup" xmlns:wpi="http://schemas.microsoft.com/office/word/2010/wordprocessingInk" xmlns:wne="http://schemas.microsoft.com/office/word/2006/wordml" xmlns:wps="http://schemas.microsoft.com/office/word/2010/wordprocessingShape" mc:Ignorable="w14 w15 w16se w16cid w16 w16cex wp14">
   <w:p>
     <w:pPr>
       <w:pStyle w:val="Footer"/>
@@ -1495,7 +1569,7 @@
 </file>
 
 <file path=word/footnotes.xml><?xml version="1.0" encoding="utf-8"?>
-<w:footnotes xmlns:wpc="http://schemas.microsoft.com/office/word/2010/wordprocessingCanvas" xmlns:cx="http://schemas.microsoft.com/office/drawing/2014/chartex" xmlns:cx1="http://schemas.microsoft.com/office/drawing/2015/9/8/chartex" xmlns:cx2="http://schemas.microsoft.com/office/drawing/2015/10/21/chartex" xmlns:cx3="http://schemas.microsoft.com/office/drawing/2016/5/9/chartex" xmlns:cx4="http://schemas.microsoft.com/office/drawing/2016/5/10/chartex" xmlns:cx5="http://schemas.microsoft.com/office/drawing/2016/5/11/chartex" xmlns:cx6="http://schemas.microsoft.com/office/drawing/2016/5/12/chartex" xmlns:cx7="http://schemas.microsoft.com/office/drawing/2016/5/13/chartex" xmlns:cx8="http://schemas.microsoft.com/office/drawing/2016/5/14/chartex" xmlns:mc="http://schemas.openxmlformats.org/markup-compatibility/2006" xmlns:aink="http://schemas.microsoft.com/office/drawing/2016/ink" xmlns:am3d="http://schemas.microsoft.com/office/drawing/2017/model3d" xmlns:o="urn:schemas-microsoft-com:office:office" xmlns:r="http://schemas.openxmlformats.org/officeDocument/2006/relationships" xmlns:m="http://schemas.openxmlformats.org/officeDocument/2006/math" xmlns:v="urn:schemas-microsoft-com:vml" xmlns:wp14="http://schemas.microsoft.com/office/word/2010/wordprocessingDrawing" xmlns:wp="http://schemas.openxmlformats.org/drawingml/2006/wordprocessingDrawing" xmlns:w10="urn:schemas-microsoft-com:office:word" xmlns:w="http://schemas.openxmlformats.org/wordprocessingml/2006/main" xmlns:w14="http://schemas.microsoft.com/office/word/2010/wordml" xmlns:w15="http://schemas.microsoft.com/office/word/2012/wordml" xmlns:w16cex="http://schemas.microsoft.com/office/word/2018/wordml/cex" xmlns:w16cid="http://schemas.microsoft.com/office/word/2016/wordml/cid" xmlns:w16="http://schemas.microsoft.com/office/word/2018/wordml" xmlns:w16sdtdh="http://schemas.microsoft.com/office/word/2020/wordml/sdtdatahash" xmlns:w16se="http://schemas.microsoft.com/office/word/2015/wordml/symex" xmlns:wpg="http://schemas.microsoft.com/office/word/2010/wordprocessingGroup" xmlns:wpi="http://schemas.microsoft.com/office/word/2010/wordprocessingInk" xmlns:wne="http://schemas.microsoft.com/office/word/2006/wordml" xmlns:wps="http://schemas.microsoft.com/office/word/2010/wordprocessingShape" mc:Ignorable="w14 w15 w16se w16cid w16 w16cex w16sdtdh wp14">
+<w:footnotes xmlns:wpc="http://schemas.microsoft.com/office/word/2010/wordprocessingCanvas" xmlns:cx="http://schemas.microsoft.com/office/drawing/2014/chartex" xmlns:cx1="http://schemas.microsoft.com/office/drawing/2015/9/8/chartex" xmlns:cx2="http://schemas.microsoft.com/office/drawing/2015/10/21/chartex" xmlns:cx3="http://schemas.microsoft.com/office/drawing/2016/5/9/chartex" xmlns:cx4="http://schemas.microsoft.com/office/drawing/2016/5/10/chartex" xmlns:cx5="http://schemas.microsoft.com/office/drawing/2016/5/11/chartex" xmlns:cx6="http://schemas.microsoft.com/office/drawing/2016/5/12/chartex" xmlns:cx7="http://schemas.microsoft.com/office/drawing/2016/5/13/chartex" xmlns:cx8="http://schemas.microsoft.com/office/drawing/2016/5/14/chartex" xmlns:mc="http://schemas.openxmlformats.org/markup-compatibility/2006" xmlns:aink="http://schemas.microsoft.com/office/drawing/2016/ink" xmlns:am3d="http://schemas.microsoft.com/office/drawing/2017/model3d" xmlns:o="urn:schemas-microsoft-com:office:office" xmlns:r="http://schemas.openxmlformats.org/officeDocument/2006/relationships" xmlns:m="http://schemas.openxmlformats.org/officeDocument/2006/math" xmlns:v="urn:schemas-microsoft-com:vml" xmlns:wp14="http://schemas.microsoft.com/office/word/2010/wordprocessingDrawing" xmlns:wp="http://schemas.openxmlformats.org/drawingml/2006/wordprocessingDrawing" xmlns:w10="urn:schemas-microsoft-com:office:word" xmlns:w="http://schemas.openxmlformats.org/wordprocessingml/2006/main" xmlns:w14="http://schemas.microsoft.com/office/word/2010/wordml" xmlns:w15="http://schemas.microsoft.com/office/word/2012/wordml" xmlns:w16cex="http://schemas.microsoft.com/office/word/2018/wordml/cex" xmlns:w16cid="http://schemas.microsoft.com/office/word/2016/wordml/cid" xmlns:w16="http://schemas.microsoft.com/office/word/2018/wordml" xmlns:w16se="http://schemas.microsoft.com/office/word/2015/wordml/symex" xmlns:wpg="http://schemas.microsoft.com/office/word/2010/wordprocessingGroup" xmlns:wpi="http://schemas.microsoft.com/office/word/2010/wordprocessingInk" xmlns:wne="http://schemas.microsoft.com/office/word/2006/wordml" xmlns:wps="http://schemas.microsoft.com/office/word/2010/wordprocessingShape" mc:Ignorable="w14 w15 w16se w16cid w16 w16cex wp14">
   <w:footnote w:type="separator" w:id="-1">
     <w:p>
       <w:pPr>
@@ -1527,7 +1601,7 @@
 </file>
 
 <file path=word/header1.xml><?xml version="1.0" encoding="utf-8"?>
-<w:hdr xmlns:wpc="http://schemas.microsoft.com/office/word/2010/wordprocessingCanvas" xmlns:cx="http://schemas.microsoft.com/office/drawing/2014/chartex" xmlns:cx1="http://schemas.microsoft.com/office/drawing/2015/9/8/chartex" xmlns:cx2="http://schemas.microsoft.com/office/drawing/2015/10/21/chartex" xmlns:cx3="http://schemas.microsoft.com/office/drawing/2016/5/9/chartex" xmlns:cx4="http://schemas.microsoft.com/office/drawing/2016/5/10/chartex" xmlns:cx5="http://schemas.microsoft.com/office/drawing/2016/5/11/chartex" xmlns:cx6="http://schemas.microsoft.com/office/drawing/2016/5/12/chartex" xmlns:cx7="http://schemas.microsoft.com/office/drawing/2016/5/13/chartex" xmlns:cx8="http://schemas.microsoft.com/office/drawing/2016/5/14/chartex" xmlns:mc="http://schemas.openxmlformats.org/markup-compatibility/2006" xmlns:aink="http://schemas.microsoft.com/office/drawing/2016/ink" xmlns:am3d="http://schemas.microsoft.com/office/drawing/2017/model3d" xmlns:o="urn:schemas-microsoft-com:office:office" xmlns:r="http://schemas.openxmlformats.org/officeDocument/2006/relationships" xmlns:m="http://schemas.openxmlformats.org/officeDocument/2006/math" xmlns:v="urn:schemas-microsoft-com:vml" xmlns:wp14="http://schemas.microsoft.com/office/word/2010/wordprocessingDrawing" xmlns:wp="http://schemas.openxmlformats.org/drawingml/2006/wordprocessingDrawing" xmlns:w10="urn:schemas-microsoft-com:office:word" xmlns:w="http://schemas.openxmlformats.org/wordprocessingml/2006/main" xmlns:w14="http://schemas.microsoft.com/office/word/2010/wordml" xmlns:w15="http://schemas.microsoft.com/office/word/2012/wordml" xmlns:w16cex="http://schemas.microsoft.com/office/word/2018/wordml/cex" xmlns:w16cid="http://schemas.microsoft.com/office/word/2016/wordml/cid" xmlns:w16="http://schemas.microsoft.com/office/word/2018/wordml" xmlns:w16sdtdh="http://schemas.microsoft.com/office/word/2020/wordml/sdtdatahash" xmlns:w16se="http://schemas.microsoft.com/office/word/2015/wordml/symex" xmlns:wpg="http://schemas.microsoft.com/office/word/2010/wordprocessingGroup" xmlns:wpi="http://schemas.microsoft.com/office/word/2010/wordprocessingInk" xmlns:wne="http://schemas.microsoft.com/office/word/2006/wordml" xmlns:wps="http://schemas.microsoft.com/office/word/2010/wordprocessingShape" mc:Ignorable="w14 w15 w16se w16cid w16 w16cex w16sdtdh wp14">
+<w:hdr xmlns:wpc="http://schemas.microsoft.com/office/word/2010/wordprocessingCanvas" xmlns:cx="http://schemas.microsoft.com/office/drawing/2014/chartex" xmlns:cx1="http://schemas.microsoft.com/office/drawing/2015/9/8/chartex" xmlns:cx2="http://schemas.microsoft.com/office/drawing/2015/10/21/chartex" xmlns:cx3="http://schemas.microsoft.com/office/drawing/2016/5/9/chartex" xmlns:cx4="http://schemas.microsoft.com/office/drawing/2016/5/10/chartex" xmlns:cx5="http://schemas.microsoft.com/office/drawing/2016/5/11/chartex" xmlns:cx6="http://schemas.microsoft.com/office/drawing/2016/5/12/chartex" xmlns:cx7="http://schemas.microsoft.com/office/drawing/2016/5/13/chartex" xmlns:cx8="http://schemas.microsoft.com/office/drawing/2016/5/14/chartex" xmlns:mc="http://schemas.openxmlformats.org/markup-compatibility/2006" xmlns:aink="http://schemas.microsoft.com/office/drawing/2016/ink" xmlns:am3d="http://schemas.microsoft.com/office/drawing/2017/model3d" xmlns:o="urn:schemas-microsoft-com:office:office" xmlns:r="http://schemas.openxmlformats.org/officeDocument/2006/relationships" xmlns:m="http://schemas.openxmlformats.org/officeDocument/2006/math" xmlns:v="urn:schemas-microsoft-com:vml" xmlns:wp14="http://schemas.microsoft.com/office/word/2010/wordprocessingDrawing" xmlns:wp="http://schemas.openxmlformats.org/drawingml/2006/wordprocessingDrawing" xmlns:w10="urn:schemas-microsoft-com:office:word" xmlns:w="http://schemas.openxmlformats.org/wordprocessingml/2006/main" xmlns:w14="http://schemas.microsoft.com/office/word/2010/wordml" xmlns:w15="http://schemas.microsoft.com/office/word/2012/wordml" xmlns:w16cex="http://schemas.microsoft.com/office/word/2018/wordml/cex" xmlns:w16cid="http://schemas.microsoft.com/office/word/2016/wordml/cid" xmlns:w16="http://schemas.microsoft.com/office/word/2018/wordml" xmlns:w16se="http://schemas.microsoft.com/office/word/2015/wordml/symex" xmlns:wpg="http://schemas.microsoft.com/office/word/2010/wordprocessingGroup" xmlns:wpi="http://schemas.microsoft.com/office/word/2010/wordprocessingInk" xmlns:wne="http://schemas.microsoft.com/office/word/2006/wordml" xmlns:wps="http://schemas.microsoft.com/office/word/2010/wordprocessingShape" mc:Ignorable="w14 w15 w16se w16cid w16 w16cex wp14">
   <w:p>
     <w:pPr>
       <w:pStyle w:val="Header"/>
@@ -1537,7 +1611,7 @@
 </file>
 
 <file path=word/header2.xml><?xml version="1.0" encoding="utf-8"?>
-<w:hdr xmlns:wpc="http://schemas.microsoft.com/office/word/2010/wordprocessingCanvas" xmlns:cx="http://schemas.microsoft.com/office/drawing/2014/chartex" xmlns:cx1="http://schemas.microsoft.com/office/drawing/2015/9/8/chartex" xmlns:cx2="http://schemas.microsoft.com/office/drawing/2015/10/21/chartex" xmlns:cx3="http://schemas.microsoft.com/office/drawing/2016/5/9/chartex" xmlns:cx4="http://schemas.microsoft.com/office/drawing/2016/5/10/chartex" xmlns:cx5="http://schemas.microsoft.com/office/drawing/2016/5/11/chartex" xmlns:cx6="http://schemas.microsoft.com/office/drawing/2016/5/12/chartex" xmlns:cx7="http://schemas.microsoft.com/office/drawing/2016/5/13/chartex" xmlns:cx8="http://schemas.microsoft.com/office/drawing/2016/5/14/chartex" xmlns:mc="http://schemas.openxmlformats.org/markup-compatibility/2006" xmlns:aink="http://schemas.microsoft.com/office/drawing/2016/ink" xmlns:am3d="http://schemas.microsoft.com/office/drawing/2017/model3d" xmlns:o="urn:schemas-microsoft-com:office:office" xmlns:r="http://schemas.openxmlformats.org/officeDocument/2006/relationships" xmlns:m="http://schemas.openxmlformats.org/officeDocument/2006/math" xmlns:v="urn:schemas-microsoft-com:vml" xmlns:wp14="http://schemas.microsoft.com/office/word/2010/wordprocessingDrawing" xmlns:wp="http://schemas.openxmlformats.org/drawingml/2006/wordprocessingDrawing" xmlns:w10="urn:schemas-microsoft-com:office:word" xmlns:w="http://schemas.openxmlformats.org/wordprocessingml/2006/main" xmlns:w14="http://schemas.microsoft.com/office/word/2010/wordml" xmlns:w15="http://schemas.microsoft.com/office/word/2012/wordml" xmlns:w16cex="http://schemas.microsoft.com/office/word/2018/wordml/cex" xmlns:w16cid="http://schemas.microsoft.com/office/word/2016/wordml/cid" xmlns:w16="http://schemas.microsoft.com/office/word/2018/wordml" xmlns:w16sdtdh="http://schemas.microsoft.com/office/word/2020/wordml/sdtdatahash" xmlns:w16se="http://schemas.microsoft.com/office/word/2015/wordml/symex" xmlns:wpg="http://schemas.microsoft.com/office/word/2010/wordprocessingGroup" xmlns:wpi="http://schemas.microsoft.com/office/word/2010/wordprocessingInk" xmlns:wne="http://schemas.microsoft.com/office/word/2006/wordml" xmlns:wps="http://schemas.microsoft.com/office/word/2010/wordprocessingShape" mc:Ignorable="w14 w15 w16se w16cid w16 w16cex w16sdtdh wp14">
+<w:hdr xmlns:wpc="http://schemas.microsoft.com/office/word/2010/wordprocessingCanvas" xmlns:cx="http://schemas.microsoft.com/office/drawing/2014/chartex" xmlns:cx1="http://schemas.microsoft.com/office/drawing/2015/9/8/chartex" xmlns:cx2="http://schemas.microsoft.com/office/drawing/2015/10/21/chartex" xmlns:cx3="http://schemas.microsoft.com/office/drawing/2016/5/9/chartex" xmlns:cx4="http://schemas.microsoft.com/office/drawing/2016/5/10/chartex" xmlns:cx5="http://schemas.microsoft.com/office/drawing/2016/5/11/chartex" xmlns:cx6="http://schemas.microsoft.com/office/drawing/2016/5/12/chartex" xmlns:cx7="http://schemas.microsoft.com/office/drawing/2016/5/13/chartex" xmlns:cx8="http://schemas.microsoft.com/office/drawing/2016/5/14/chartex" xmlns:mc="http://schemas.openxmlformats.org/markup-compatibility/2006" xmlns:aink="http://schemas.microsoft.com/office/drawing/2016/ink" xmlns:am3d="http://schemas.microsoft.com/office/drawing/2017/model3d" xmlns:o="urn:schemas-microsoft-com:office:office" xmlns:r="http://schemas.openxmlformats.org/officeDocument/2006/relationships" xmlns:m="http://schemas.openxmlformats.org/officeDocument/2006/math" xmlns:v="urn:schemas-microsoft-com:vml" xmlns:wp14="http://schemas.microsoft.com/office/word/2010/wordprocessingDrawing" xmlns:wp="http://schemas.openxmlformats.org/drawingml/2006/wordprocessingDrawing" xmlns:w10="urn:schemas-microsoft-com:office:word" xmlns:w="http://schemas.openxmlformats.org/wordprocessingml/2006/main" xmlns:w14="http://schemas.microsoft.com/office/word/2010/wordml" xmlns:w15="http://schemas.microsoft.com/office/word/2012/wordml" xmlns:w16cex="http://schemas.microsoft.com/office/word/2018/wordml/cex" xmlns:w16cid="http://schemas.microsoft.com/office/word/2016/wordml/cid" xmlns:w16="http://schemas.microsoft.com/office/word/2018/wordml" xmlns:w16se="http://schemas.microsoft.com/office/word/2015/wordml/symex" xmlns:wpg="http://schemas.microsoft.com/office/word/2010/wordprocessingGroup" xmlns:wpi="http://schemas.microsoft.com/office/word/2010/wordprocessingInk" xmlns:wne="http://schemas.microsoft.com/office/word/2006/wordml" xmlns:wps="http://schemas.microsoft.com/office/word/2010/wordprocessingShape" mc:Ignorable="w14 w15 w16se w16cid w16 w16cex wp14">
   <w:p>
     <w:pPr>
       <w:pStyle w:val="Header"/>
@@ -1547,7 +1621,7 @@
 </file>
 
 <file path=word/header3.xml><?xml version="1.0" encoding="utf-8"?>
-<w:hdr xmlns:wpc="http://schemas.microsoft.com/office/word/2010/wordprocessingCanvas" xmlns:cx="http://schemas.microsoft.com/office/drawing/2014/chartex" xmlns:cx1="http://schemas.microsoft.com/office/drawing/2015/9/8/chartex" xmlns:cx2="http://schemas.microsoft.com/office/drawing/2015/10/21/chartex" xmlns:cx3="http://schemas.microsoft.com/office/drawing/2016/5/9/chartex" xmlns:cx4="http://schemas.microsoft.com/office/drawing/2016/5/10/chartex" xmlns:cx5="http://schemas.microsoft.com/office/drawing/2016/5/11/chartex" xmlns:cx6="http://schemas.microsoft.com/office/drawing/2016/5/12/chartex" xmlns:cx7="http://schemas.microsoft.com/office/drawing/2016/5/13/chartex" xmlns:cx8="http://schemas.microsoft.com/office/drawing/2016/5/14/chartex" xmlns:mc="http://schemas.openxmlformats.org/markup-compatibility/2006" xmlns:aink="http://schemas.microsoft.com/office/drawing/2016/ink" xmlns:am3d="http://schemas.microsoft.com/office/drawing/2017/model3d" xmlns:o="urn:schemas-microsoft-com:office:office" xmlns:r="http://schemas.openxmlformats.org/officeDocument/2006/relationships" xmlns:m="http://schemas.openxmlformats.org/officeDocument/2006/math" xmlns:v="urn:schemas-microsoft-com:vml" xmlns:wp14="http://schemas.microsoft.com/office/word/2010/wordprocessingDrawing" xmlns:wp="http://schemas.openxmlformats.org/drawingml/2006/wordprocessingDrawing" xmlns:w10="urn:schemas-microsoft-com:office:word" xmlns:w="http://schemas.openxmlformats.org/wordprocessingml/2006/main" xmlns:w14="http://schemas.microsoft.com/office/word/2010/wordml" xmlns:w15="http://schemas.microsoft.com/office/word/2012/wordml" xmlns:w16cex="http://schemas.microsoft.com/office/word/2018/wordml/cex" xmlns:w16cid="http://schemas.microsoft.com/office/word/2016/wordml/cid" xmlns:w16="http://schemas.microsoft.com/office/word/2018/wordml" xmlns:w16sdtdh="http://schemas.microsoft.com/office/word/2020/wordml/sdtdatahash" xmlns:w16se="http://schemas.microsoft.com/office/word/2015/wordml/symex" xmlns:wpg="http://schemas.microsoft.com/office/word/2010/wordprocessingGroup" xmlns:wpi="http://schemas.microsoft.com/office/word/2010/wordprocessingInk" xmlns:wne="http://schemas.microsoft.com/office/word/2006/wordml" xmlns:wps="http://schemas.microsoft.com/office/word/2010/wordprocessingShape" mc:Ignorable="w14 w15 w16se w16cid w16 w16cex w16sdtdh wp14">
+<w:hdr xmlns:wpc="http://schemas.microsoft.com/office/word/2010/wordprocessingCanvas" xmlns:cx="http://schemas.microsoft.com/office/drawing/2014/chartex" xmlns:cx1="http://schemas.microsoft.com/office/drawing/2015/9/8/chartex" xmlns:cx2="http://schemas.microsoft.com/office/drawing/2015/10/21/chartex" xmlns:cx3="http://schemas.microsoft.com/office/drawing/2016/5/9/chartex" xmlns:cx4="http://schemas.microsoft.com/office/drawing/2016/5/10/chartex" xmlns:cx5="http://schemas.microsoft.com/office/drawing/2016/5/11/chartex" xmlns:cx6="http://schemas.microsoft.com/office/drawing/2016/5/12/chartex" xmlns:cx7="http://schemas.microsoft.com/office/drawing/2016/5/13/chartex" xmlns:cx8="http://schemas.microsoft.com/office/drawing/2016/5/14/chartex" xmlns:mc="http://schemas.openxmlformats.org/markup-compatibility/2006" xmlns:aink="http://schemas.microsoft.com/office/drawing/2016/ink" xmlns:am3d="http://schemas.microsoft.com/office/drawing/2017/model3d" xmlns:o="urn:schemas-microsoft-com:office:office" xmlns:r="http://schemas.openxmlformats.org/officeDocument/2006/relationships" xmlns:m="http://schemas.openxmlformats.org/officeDocument/2006/math" xmlns:v="urn:schemas-microsoft-com:vml" xmlns:wp14="http://schemas.microsoft.com/office/word/2010/wordprocessingDrawing" xmlns:wp="http://schemas.openxmlformats.org/drawingml/2006/wordprocessingDrawing" xmlns:w10="urn:schemas-microsoft-com:office:word" xmlns:w="http://schemas.openxmlformats.org/wordprocessingml/2006/main" xmlns:w14="http://schemas.microsoft.com/office/word/2010/wordml" xmlns:w15="http://schemas.microsoft.com/office/word/2012/wordml" xmlns:w16cex="http://schemas.microsoft.com/office/word/2018/wordml/cex" xmlns:w16cid="http://schemas.microsoft.com/office/word/2016/wordml/cid" xmlns:w16="http://schemas.microsoft.com/office/word/2018/wordml" xmlns:w16se="http://schemas.microsoft.com/office/word/2015/wordml/symex" xmlns:wpg="http://schemas.microsoft.com/office/word/2010/wordprocessingGroup" xmlns:wpi="http://schemas.microsoft.com/office/word/2010/wordprocessingInk" xmlns:wne="http://schemas.microsoft.com/office/word/2006/wordml" xmlns:wps="http://schemas.microsoft.com/office/word/2010/wordprocessingShape" mc:Ignorable="w14 w15 w16se w16cid w16 w16cex wp14">
   <w:p>
     <w:pPr>
       <w:pStyle w:val="Header"/>
@@ -1557,7 +1631,7 @@
 </file>
 
 <file path=word/numbering.xml><?xml version="1.0" encoding="utf-8"?>
-<w:numbering xmlns:wpc="http://schemas.microsoft.com/office/word/2010/wordprocessingCanvas" xmlns:cx="http://schemas.microsoft.com/office/drawing/2014/chartex" xmlns:cx1="http://schemas.microsoft.com/office/drawing/2015/9/8/chartex" xmlns:cx2="http://schemas.microsoft.com/office/drawing/2015/10/21/chartex" xmlns:cx3="http://schemas.microsoft.com/office/drawing/2016/5/9/chartex" xmlns:cx4="http://schemas.microsoft.com/office/drawing/2016/5/10/chartex" xmlns:cx5="http://schemas.microsoft.com/office/drawing/2016/5/11/chartex" xmlns:cx6="http://schemas.microsoft.com/office/drawing/2016/5/12/chartex" xmlns:cx7="http://schemas.microsoft.com/office/drawing/2016/5/13/chartex" xmlns:cx8="http://schemas.microsoft.com/office/drawing/2016/5/14/chartex" xmlns:mc="http://schemas.openxmlformats.org/markup-compatibility/2006" xmlns:aink="http://schemas.microsoft.com/office/drawing/2016/ink" xmlns:am3d="http://schemas.microsoft.com/office/drawing/2017/model3d" xmlns:o="urn:schemas-microsoft-com:office:office" xmlns:r="http://schemas.openxmlformats.org/officeDocument/2006/relationships" xmlns:m="http://schemas.openxmlformats.org/officeDocument/2006/math" xmlns:v="urn:schemas-microsoft-com:vml" xmlns:wp14="http://schemas.microsoft.com/office/word/2010/wordprocessingDrawing" xmlns:wp="http://schemas.openxmlformats.org/drawingml/2006/wordprocessingDrawing" xmlns:w10="urn:schemas-microsoft-com:office:word" xmlns:w="http://schemas.openxmlformats.org/wordprocessingml/2006/main" xmlns:w14="http://schemas.microsoft.com/office/word/2010/wordml" xmlns:w15="http://schemas.microsoft.com/office/word/2012/wordml" xmlns:w16cex="http://schemas.microsoft.com/office/word/2018/wordml/cex" xmlns:w16cid="http://schemas.microsoft.com/office/word/2016/wordml/cid" xmlns:w16="http://schemas.microsoft.com/office/word/2018/wordml" xmlns:w16sdtdh="http://schemas.microsoft.com/office/word/2020/wordml/sdtdatahash" xmlns:w16se="http://schemas.microsoft.com/office/word/2015/wordml/symex" xmlns:wpg="http://schemas.microsoft.com/office/word/2010/wordprocessingGroup" xmlns:wpi="http://schemas.microsoft.com/office/word/2010/wordprocessingInk" xmlns:wne="http://schemas.microsoft.com/office/word/2006/wordml" xmlns:wps="http://schemas.microsoft.com/office/word/2010/wordprocessingShape" mc:Ignorable="w14 w15 w16se w16cid w16 w16cex w16sdtdh wp14">
+<w:numbering xmlns:wpc="http://schemas.microsoft.com/office/word/2010/wordprocessingCanvas" xmlns:cx="http://schemas.microsoft.com/office/drawing/2014/chartex" xmlns:cx1="http://schemas.microsoft.com/office/drawing/2015/9/8/chartex" xmlns:cx2="http://schemas.microsoft.com/office/drawing/2015/10/21/chartex" xmlns:cx3="http://schemas.microsoft.com/office/drawing/2016/5/9/chartex" xmlns:cx4="http://schemas.microsoft.com/office/drawing/2016/5/10/chartex" xmlns:cx5="http://schemas.microsoft.com/office/drawing/2016/5/11/chartex" xmlns:cx6="http://schemas.microsoft.com/office/drawing/2016/5/12/chartex" xmlns:cx7="http://schemas.microsoft.com/office/drawing/2016/5/13/chartex" xmlns:cx8="http://schemas.microsoft.com/office/drawing/2016/5/14/chartex" xmlns:mc="http://schemas.openxmlformats.org/markup-compatibility/2006" xmlns:aink="http://schemas.microsoft.com/office/drawing/2016/ink" xmlns:am3d="http://schemas.microsoft.com/office/drawing/2017/model3d" xmlns:o="urn:schemas-microsoft-com:office:office" xmlns:r="http://schemas.openxmlformats.org/officeDocument/2006/relationships" xmlns:m="http://schemas.openxmlformats.org/officeDocument/2006/math" xmlns:v="urn:schemas-microsoft-com:vml" xmlns:wp14="http://schemas.microsoft.com/office/word/2010/wordprocessingDrawing" xmlns:wp="http://schemas.openxmlformats.org/drawingml/2006/wordprocessingDrawing" xmlns:w10="urn:schemas-microsoft-com:office:word" xmlns:w="http://schemas.openxmlformats.org/wordprocessingml/2006/main" xmlns:w14="http://schemas.microsoft.com/office/word/2010/wordml" xmlns:w15="http://schemas.microsoft.com/office/word/2012/wordml" xmlns:w16cex="http://schemas.microsoft.com/office/word/2018/wordml/cex" xmlns:w16cid="http://schemas.microsoft.com/office/word/2016/wordml/cid" xmlns:w16="http://schemas.microsoft.com/office/word/2018/wordml" xmlns:w16se="http://schemas.microsoft.com/office/word/2015/wordml/symex" xmlns:wpg="http://schemas.microsoft.com/office/word/2010/wordprocessingGroup" xmlns:wpi="http://schemas.microsoft.com/office/word/2010/wordprocessingInk" xmlns:wne="http://schemas.microsoft.com/office/word/2006/wordml" xmlns:wps="http://schemas.microsoft.com/office/word/2010/wordprocessingShape" mc:Ignorable="w14 w15 w16se w16cid w16 w16cex wp14">
   <w:abstractNum w:abstractNumId="0" w15:restartNumberingAfterBreak="0">
     <w:nsid w:val="061F08C1"/>
     <w:multiLevelType w:val="hybridMultilevel"/>
@@ -1907,14 +1981,14 @@
 </file>
 
 <file path=word/styles.xml><?xml version="1.0" encoding="utf-8"?>
-<w:styles xmlns:mc="http://schemas.openxmlformats.org/markup-compatibility/2006" xmlns:r="http://schemas.openxmlformats.org/officeDocument/2006/relationships" xmlns:w="http://schemas.openxmlformats.org/wordprocessingml/2006/main" xmlns:w14="http://schemas.microsoft.com/office/word/2010/wordml" xmlns:w15="http://schemas.microsoft.com/office/word/2012/wordml" xmlns:w16cex="http://schemas.microsoft.com/office/word/2018/wordml/cex" xmlns:w16cid="http://schemas.microsoft.com/office/word/2016/wordml/cid" xmlns:w16="http://schemas.microsoft.com/office/word/2018/wordml" xmlns:w16sdtdh="http://schemas.microsoft.com/office/word/2020/wordml/sdtdatahash" xmlns:w16se="http://schemas.microsoft.com/office/word/2015/wordml/symex" mc:Ignorable="w14 w15 w16se w16cid w16 w16cex w16sdtdh">
+<w:styles xmlns:mc="http://schemas.openxmlformats.org/markup-compatibility/2006" xmlns:r="http://schemas.openxmlformats.org/officeDocument/2006/relationships" xmlns:w="http://schemas.openxmlformats.org/wordprocessingml/2006/main" xmlns:w14="http://schemas.microsoft.com/office/word/2010/wordml" xmlns:w15="http://schemas.microsoft.com/office/word/2012/wordml" xmlns:w16cex="http://schemas.microsoft.com/office/word/2018/wordml/cex" xmlns:w16cid="http://schemas.microsoft.com/office/word/2016/wordml/cid" xmlns:w16="http://schemas.microsoft.com/office/word/2018/wordml" xmlns:w16se="http://schemas.microsoft.com/office/word/2015/wordml/symex" mc:Ignorable="w14 w15 w16se w16cid w16 w16cex">
   <w:docDefaults>
     <w:rPrDefault>
       <w:rPr>
         <w:rFonts w:asciiTheme="minorHAnsi" w:eastAsiaTheme="minorHAnsi" w:hAnsiTheme="minorHAnsi" w:cstheme="minorBidi"/>
         <w:sz w:val="22"/>
         <w:szCs w:val="22"/>
-        <w:lang w:eastAsia="en-US" w:bidi="ar-SA"/>
+        <w:lang w:val="en-DE" w:eastAsia="en-US" w:bidi="ar-SA"/>
       </w:rPr>
     </w:rPrDefault>
     <w:pPrDefault>
@@ -2752,6 +2826,12 @@
 </file>
 
 <file path=customXml/item2.xml><?xml version="1.0" encoding="utf-8"?>
+<p:properties xmlns:p="http://schemas.microsoft.com/office/2006/metadata/properties" xmlns:xsi="http://www.w3.org/2001/XMLSchema-instance" xmlns:pc="http://schemas.microsoft.com/office/infopath/2007/PartnerControls">
+  <documentManagement/>
+</p:properties>
+</file>
+
+<file path=customXml/item3.xml><?xml version="1.0" encoding="utf-8"?>
 <ct:contentTypeSchema xmlns:ct="http://schemas.microsoft.com/office/2006/metadata/contentType" xmlns:ma="http://schemas.microsoft.com/office/2006/metadata/properties/metaAttributes" ct:_="" ma:_="" ma:contentTypeName="Document" ma:contentTypeID="0x0101009B5ACBA22B51124B90A6B78FAA61317F" ma:contentTypeVersion="11" ma:contentTypeDescription="Create a new document." ma:contentTypeScope="" ma:versionID="1ac64704186867e8ed529d7d43755a1d">
   <xsd:schema xmlns:xsd="http://www.w3.org/2001/XMLSchema" xmlns:xs="http://www.w3.org/2001/XMLSchema" xmlns:p="http://schemas.microsoft.com/office/2006/metadata/properties" xmlns:ns3="40250d06-ec9e-493e-8abc-0bb81fbd5b2b" xmlns:ns4="0a90c515-4eb2-4d5d-8705-2d417bb595d5" targetNamespace="http://schemas.microsoft.com/office/2006/metadata/properties" ma:root="true" ma:fieldsID="f4742be2db6dc70c06075cad5054d4a6" ns3:_="" ns4:_="">
     <xsd:import namespace="40250d06-ec9e-493e-8abc-0bb81fbd5b2b"/>
@@ -2960,12 +3040,6 @@
 </ct:contentTypeSchema>
 </file>
 
-<file path=customXml/item3.xml><?xml version="1.0" encoding="utf-8"?>
-<p:properties xmlns:p="http://schemas.microsoft.com/office/2006/metadata/properties" xmlns:xsi="http://www.w3.org/2001/XMLSchema-instance" xmlns:pc="http://schemas.microsoft.com/office/infopath/2007/PartnerControls">
-  <documentManagement/>
-</p:properties>
-</file>
-
 <file path=customXml/itemProps1.xml><?xml version="1.0" encoding="utf-8"?>
 <ds:datastoreItem xmlns:ds="http://schemas.openxmlformats.org/officeDocument/2006/customXml" ds:itemID="{A4577708-3C19-4687-B63E-C58C81BE2349}">
   <ds:schemaRefs>
@@ -2975,6 +3049,15 @@
 </file>
 
 <file path=customXml/itemProps2.xml><?xml version="1.0" encoding="utf-8"?>
+<ds:datastoreItem xmlns:ds="http://schemas.openxmlformats.org/officeDocument/2006/customXml" ds:itemID="{444733BC-F37D-4A85-9AF2-076B02865EB9}">
+  <ds:schemaRefs>
+    <ds:schemaRef ds:uri="http://schemas.microsoft.com/office/2006/metadata/properties"/>
+    <ds:schemaRef ds:uri="http://schemas.microsoft.com/office/infopath/2007/PartnerControls"/>
+  </ds:schemaRefs>
+</ds:datastoreItem>
+</file>
+
+<file path=customXml/itemProps3.xml><?xml version="1.0" encoding="utf-8"?>
 <ds:datastoreItem xmlns:ds="http://schemas.openxmlformats.org/officeDocument/2006/customXml" ds:itemID="{A6BEAF44-4EAA-4CCC-B3DA-AED63DCA5A80}">
   <ds:schemaRefs>
     <ds:schemaRef ds:uri="http://schemas.microsoft.com/office/2006/metadata/contentType"/>
@@ -2991,13 +3074,4 @@
     <ds:schemaRef ds:uri="http://schemas.microsoft.com/internal/obd"/>
   </ds:schemaRefs>
 </ds:datastoreItem>
-</file>
-
-<file path=customXml/itemProps3.xml><?xml version="1.0" encoding="utf-8"?>
-<ds:datastoreItem xmlns:ds="http://schemas.openxmlformats.org/officeDocument/2006/customXml" ds:itemID="{444733BC-F37D-4A85-9AF2-076B02865EB9}">
-  <ds:schemaRefs>
-    <ds:schemaRef ds:uri="http://schemas.microsoft.com/office/2006/metadata/properties"/>
-    <ds:schemaRef ds:uri="http://schemas.microsoft.com/office/infopath/2007/PartnerControls"/>
-  </ds:schemaRefs>
-</ds:datastoreItem>
 </file>
</xml_diff>